<commit_message>
Update Profiles in Courage Passages.docx
</commit_message>
<xml_diff>
--- a/Language/Profiles In Courage/Profiles in Courage Passages.docx
+++ b/Language/Profiles In Courage/Profiles in Courage Passages.docx
@@ -434,21 +434,7 @@
           <w:sz w:val="24"/>
           <w:szCs w:val="24"/>
         </w:rPr>
-        <w:t xml:space="preserve">reat </w:t>
-      </w:r>
-      <w:r>
-        <w:rPr>
-          <w:sz w:val="24"/>
-          <w:szCs w:val="24"/>
-        </w:rPr>
-        <w:t>Pacificator</w:t>
-      </w:r>
-      <w:r>
-        <w:rPr>
-          <w:sz w:val="24"/>
-          <w:szCs w:val="24"/>
-        </w:rPr>
-        <w:t>” it gives a description of him and his ideals to an audience that potentially may not be entirely familiar with his character, and provides much needed background information about him.</w:t>
+        <w:t>reat Pacificator” it gives a description of him and his ideals to an audience that potentially may not be entirely familiar with his character, and provides much needed background information about him.</w:t>
       </w:r>
     </w:p>
     <w:p>
@@ -1009,7 +995,7 @@
           <w:sz w:val="24"/>
           <w:szCs w:val="24"/>
         </w:rPr>
-        <w:t xml:space="preserve"> is that he saw no wrong in it, morally or otherwise. He probably believed that he was greatly underpaid, and it never occurred to him that by his own free choice he had sold his services and his talents, however extraordinary they might have been, to the people of the United States, and no one else, when he drew his salary as United States Senator. But Webster's support of the business interests of New </w:t>
+        <w:t xml:space="preserve"> is that he saw no wrong in it, morally or otherwise. He probably believed that he was greatly underpaid, and it never occurred to him that by his own free choice he had sold his services and his talents, however extraordinary they might have been, to the people of the United States, and no one else, when he drew his </w:t>
       </w:r>
       <w:r>
         <w:rPr>
@@ -1017,7 +1003,7 @@
           <w:szCs w:val="24"/>
         </w:rPr>
         <w:lastRenderedPageBreak/>
-        <w:t>England was not the result of the money he obtained, but of his personal convictions. Money meant little to him except as a means to gratify his peculiar tastes. He never accumulated a fortune. He never was out of debt. And he never was troubled by his debtor status. Sometimes he paid, and he always did so when it was convenient, but as Gerald W. Johnson says, "Unfortunately he sometimes paid in the wrong coin, not in legal tender-but in the confidence that the people reposed in him.</w:t>
+        <w:t>salary as United States Senator. But Webster's support of the business interests of New England was not the result of the money he obtained, but of his personal convictions. Money meant little to him except as a means to gratify his peculiar tastes. He never accumulated a fortune. He never was out of debt. And he never was troubled by his debtor status. Sometimes he paid, and he always did so when it was convenient, but as Gerald W. Johnson says, "Unfortunately he sometimes paid in the wrong coin, not in legal tender-but in the confidence that the people reposed in him.</w:t>
       </w:r>
     </w:p>
     <w:p>
@@ -1090,15 +1076,8 @@
           <w:sz w:val="24"/>
           <w:szCs w:val="24"/>
         </w:rPr>
-        <w:t xml:space="preserve">He had spoken but for a short time when the gaunt, bent form of Calhoun, wrapped in a black cloak, was dramatically assisted into his seat, where he sat trembling, scarcely </w:t>
-      </w:r>
-      <w:r>
-        <w:rPr>
-          <w:sz w:val="24"/>
-          <w:szCs w:val="24"/>
-        </w:rPr>
         <w:lastRenderedPageBreak/>
-        <w:t xml:space="preserve">able to move, and unnoticed by the speaker. After several expressions of regret by Webster that illness prevented the distinguished Senator from South Carolina from being present, Calhoun struggled up, grasping the arms of his chair, and in a clear and ghostly voice proudly announced, "The Senator from South Carolina is in his seat." Webster was touched, and with tears in his eyes he extended a bow toward Calhoun, who sank back exhausted and feeble, eyeing the Massachusetts orator with a </w:t>
+        <w:t xml:space="preserve">He had spoken but for a short time when the gaunt, bent form of Calhoun, wrapped in a black cloak, was dramatically assisted into his seat, where he sat trembling, scarcely able to move, and unnoticed by the speaker. After several expressions of regret by Webster that illness prevented the distinguished Senator from South Carolina from being present, Calhoun struggled up, grasping the arms of his chair, and in a clear and ghostly voice proudly announced, "The Senator from South Carolina is in his seat." Webster was touched, and with tears in his eyes he extended a bow toward Calhoun, who sank back exhausted and feeble, eyeing the Massachusetts orator with a </w:t>
       </w:r>
       <w:proofErr w:type="spellStart"/>
       <w:r>
@@ -1162,7 +1141,7 @@
           <w:sz w:val="24"/>
           <w:szCs w:val="24"/>
         </w:rPr>
-        <w:t xml:space="preserve">- rant for the Presidency is to make sure of his own state and section; and Webster knew that his speech would send echoes of denunciation leaping from Mount Mansfield to Monomoy Light." Moreover, Webster was sufficiently acute politically to know that a divided party such as his would turn away from politically controversial figures and move to an uncommitted neutral individual, a principle consistently applied to this day. And the 1852 Whig Convention followed exactly this course. After the pro-compromise vote had been divided for fifty-two ballots between Webster and President Fillmore, the convention turned to the popular General Winfield Scott. Not a single Southern Whig supported Webster. And when the Boston Whigs urged that the party platform take credit for the Clay Compromise, of which, they said, "Daniel Webster, with the concurrence of Henry Clay and other profound statesmen, was the author," Senator </w:t>
+        <w:t xml:space="preserve">- rant for the Presidency is to make sure of his own state and section; and Webster knew that his speech would send echoes of denunciation leaping from Mount Mansfield to Monomoy Light." Moreover, Webster was sufficiently acute politically to know that a divided party such as his would turn away from politically controversial figures and move to an uncommitted neutral individual, a principle consistently applied to this day. And the 1852 Whig Convention followed exactly this course. After the pro-compromise vote had been divided for fifty-two ballots between Webster and President Fillmore, the convention turned to the popular General Winfield Scott. Not a single Southern Whig supported Webster. And when the Boston Whigs urged that the party </w:t>
       </w:r>
       <w:r>
         <w:rPr>
@@ -1170,7 +1149,7 @@
           <w:szCs w:val="24"/>
         </w:rPr>
         <w:lastRenderedPageBreak/>
-        <w:t>Corwin of Ohio was reported to have commented sarcastically, "And I, with the concurrence of Moses and some extra help, wrote the Ten Commandments."</w:t>
+        <w:t>platform take credit for the Clay Compromise, of which, they said, "Daniel Webster, with the concurrence of Henry Clay and other profound statesmen, was the author," Senator Corwin of Ohio was reported to have commented sarcastically, "And I, with the concurrence of Moses and some extra help, wrote the Ten Commandments."</w:t>
       </w:r>
     </w:p>
     <w:p>
@@ -1265,6 +1244,148 @@
         </w:rPr>
         <w:t xml:space="preserve"> to a nearly empty chamber in 1850. Those who remained, including a nervous Senator who had just termed the speaker quarrelsome, saw his great muscles tighten and his sweeping shoulders become icily erect, and heard his hard, cold voice rasp out the word "sir" like a poisoned dart from his massive, Romanesque head.</w:t>
       </w:r>
+    </w:p>
+    <w:p>
+      <w:pPr>
+        <w:spacing w:line="480" w:lineRule="auto"/>
+        <w:rPr>
+          <w:sz w:val="24"/>
+          <w:szCs w:val="24"/>
+        </w:rPr>
+      </w:pPr>
+    </w:p>
+    <w:p>
+      <w:pPr>
+        <w:spacing w:line="480" w:lineRule="auto"/>
+        <w:rPr>
+          <w:sz w:val="24"/>
+          <w:szCs w:val="24"/>
+        </w:rPr>
+      </w:pPr>
+    </w:p>
+    <w:p>
+      <w:pPr>
+        <w:spacing w:line="480" w:lineRule="auto"/>
+        <w:rPr>
+          <w:sz w:val="24"/>
+          <w:szCs w:val="24"/>
+        </w:rPr>
+      </w:pPr>
+    </w:p>
+    <w:p>
+      <w:pPr>
+        <w:spacing w:line="480" w:lineRule="auto"/>
+        <w:rPr>
+          <w:sz w:val="24"/>
+          <w:szCs w:val="24"/>
+        </w:rPr>
+      </w:pPr>
+    </w:p>
+    <w:p>
+      <w:pPr>
+        <w:spacing w:line="480" w:lineRule="auto"/>
+        <w:rPr>
+          <w:sz w:val="24"/>
+          <w:szCs w:val="24"/>
+        </w:rPr>
+      </w:pPr>
+    </w:p>
+    <w:p>
+      <w:pPr>
+        <w:spacing w:line="480" w:lineRule="auto"/>
+        <w:rPr>
+          <w:sz w:val="24"/>
+          <w:szCs w:val="24"/>
+        </w:rPr>
+      </w:pPr>
+    </w:p>
+    <w:p>
+      <w:pPr>
+        <w:spacing w:line="480" w:lineRule="auto"/>
+        <w:rPr>
+          <w:sz w:val="24"/>
+          <w:szCs w:val="24"/>
+        </w:rPr>
+      </w:pPr>
+    </w:p>
+    <w:p>
+      <w:pPr>
+        <w:spacing w:line="480" w:lineRule="auto"/>
+        <w:rPr>
+          <w:sz w:val="24"/>
+          <w:szCs w:val="24"/>
+        </w:rPr>
+      </w:pPr>
+    </w:p>
+    <w:p>
+      <w:pPr>
+        <w:spacing w:line="480" w:lineRule="auto"/>
+        <w:jc w:val="center"/>
+        <w:rPr>
+          <w:sz w:val="24"/>
+          <w:szCs w:val="24"/>
+        </w:rPr>
+      </w:pPr>
+      <w:r>
+        <w:rPr>
+          <w:sz w:val="24"/>
+          <w:szCs w:val="24"/>
+        </w:rPr>
+        <w:lastRenderedPageBreak/>
+        <w:t>Works Cited</w:t>
+      </w:r>
+    </w:p>
+    <w:p>
+      <w:pPr>
+        <w:pStyle w:val="NormalWeb"/>
+        <w:ind w:left="567" w:hanging="567"/>
+      </w:pPr>
+      <w:r>
+        <w:rPr>
+          <w:i/>
+          <w:iCs/>
+        </w:rPr>
+        <w:t>The forest of rhetoric</w:t>
+      </w:r>
+      <w:r>
+        <w:t xml:space="preserve">. Silva </w:t>
+      </w:r>
+      <w:proofErr w:type="spellStart"/>
+      <w:r>
+        <w:t>Rhetoricae</w:t>
+      </w:r>
+      <w:proofErr w:type="spellEnd"/>
+      <w:r>
+        <w:t xml:space="preserve">: The Forest of Rhetoric. (n.d.). http://rhetoric.byu.edu/ </w:t>
+      </w:r>
+    </w:p>
+    <w:p>
+      <w:pPr>
+        <w:pStyle w:val="NormalWeb"/>
+        <w:ind w:left="567" w:hanging="567"/>
+      </w:pPr>
+      <w:r>
+        <w:t xml:space="preserve">Kennedy, J. F., &amp; Kennedy, C. (2006). </w:t>
+      </w:r>
+      <w:r>
+        <w:rPr>
+          <w:i/>
+          <w:iCs/>
+        </w:rPr>
+        <w:t>Profiles in courage</w:t>
+      </w:r>
+      <w:r>
+        <w:t xml:space="preserve"> (1st ed., Ser. Modern Classics). Harper Perennial. </w:t>
+      </w:r>
+    </w:p>
+    <w:p>
+      <w:pPr>
+        <w:spacing w:line="480" w:lineRule="auto"/>
+        <w:rPr>
+          <w:sz w:val="24"/>
+          <w:szCs w:val="24"/>
+        </w:rPr>
+      </w:pPr>
     </w:p>
     <w:sectPr>
       <w:pgSz w:w="12240" w:h="15840"/>
@@ -1338,13 +1459,8 @@
         <w:annotationRef/>
       </w:r>
       <w:r>
-        <w:t xml:space="preserve">You have to use specific examples and relate back to the passage and not restate the </w:t>
-      </w:r>
-      <w:proofErr w:type="spellStart"/>
-      <w:r>
-        <w:t>defintion</w:t>
-      </w:r>
-      <w:proofErr w:type="spellEnd"/>
+        <w:t>You have to use specific examples and relate back to the passage and not restate the defintion</w:t>
+      </w:r>
     </w:p>
   </w:comment>
   <w:comment w:id="4" w:author="Michael" w:date="2023-12-01T11:44:00Z" w:initials="M">
@@ -1634,6 +1750,21 @@
       <w:r>
         <w:t xml:space="preserve"> </w:t>
       </w:r>
+      <w:r>
+        <w:t>A</w:t>
+      </w:r>
+      <w:r>
+        <w:t>rticulus</w:t>
+      </w:r>
+      <w:r>
+        <w:t xml:space="preserve"> – similar to membrum </w:t>
+      </w:r>
+      <w:r>
+        <w:t xml:space="preserve">except that the emphasis is on joining several phrases (or words) successively without any </w:t>
+      </w:r>
+      <w:r>
+        <w:t>conjunctions.</w:t>
+      </w:r>
     </w:p>
   </w:footnote>
   <w:footnote w:id="7">
@@ -1652,6 +1783,21 @@
       </w:r>
       <w:r>
         <w:t xml:space="preserve"> </w:t>
+      </w:r>
+      <w:r>
+        <w:t>P</w:t>
+      </w:r>
+      <w:r>
+        <w:t>olysyndeton</w:t>
+      </w:r>
+      <w:r>
+        <w:t xml:space="preserve"> – </w:t>
+      </w:r>
+      <w:r>
+        <w:t>Employing</w:t>
+      </w:r>
+      <w:r>
+        <w:t xml:space="preserve"> many conjunctions between clauses, often slowing the tempo or rhythm.</w:t>
       </w:r>
     </w:p>
   </w:footnote>
@@ -2386,6 +2532,23 @@
     <w:uiPriority w:val="99"/>
     <w:rsid w:val="00BA5A32"/>
   </w:style>
+  <w:style w:type="paragraph" w:styleId="NormalWeb">
+    <w:name w:val="Normal (Web)"/>
+    <w:basedOn w:val="Normal"/>
+    <w:uiPriority w:val="99"/>
+    <w:semiHidden/>
+    <w:unhideWhenUsed/>
+    <w:rsid w:val="008F5A3D"/>
+    <w:pPr>
+      <w:spacing w:before="100" w:beforeAutospacing="1" w:after="100" w:afterAutospacing="1" w:line="240" w:lineRule="auto"/>
+    </w:pPr>
+    <w:rPr>
+      <w:rFonts w:ascii="Times New Roman" w:eastAsia="Times New Roman" w:hAnsi="Times New Roman" w:cs="Times New Roman"/>
+      <w:sz w:val="24"/>
+      <w:szCs w:val="24"/>
+      <w:lang w:val="en-US"/>
+    </w:rPr>
+  </w:style>
 </w:styles>
 </file>
 

</xml_diff>